<commit_message>
PDF practica 2.5 DAW
</commit_message>
<xml_diff>
--- a/DAW/UD3/practica3.5_joel.docx
+++ b/DAW/UD3/practica3.5_joel.docx
@@ -1,6 +1,6 @@
 
 <file path=word/document.xml><?xml version="1.0" encoding="utf-8"?>
-<w:document xmlns:wpc="http://schemas.microsoft.com/office/word/2010/wordprocessingCanvas" xmlns:cx="http://schemas.microsoft.com/office/drawing/2014/chartex" xmlns:mc="http://schemas.openxmlformats.org/markup-compatibility/2006" xmlns:o="urn:schemas-microsoft-com:office:office" xmlns:r="http://schemas.openxmlformats.org/officeDocument/2006/relationships" xmlns:m="http://schemas.openxmlformats.org/officeDocument/2006/math" xmlns:v="urn:schemas-microsoft-com:vml" xmlns:wp14="http://schemas.microsoft.com/office/word/2010/wordprocessingDrawing" xmlns:wp="http://schemas.openxmlformats.org/drawingml/2006/wordprocessingDrawing" xmlns:w10="urn:schemas-microsoft-com:office:word" xmlns:w="http://schemas.openxmlformats.org/wordprocessingml/2006/main" xmlns:w14="http://schemas.microsoft.com/office/word/2010/wordml" xmlns:w15="http://schemas.microsoft.com/office/word/2012/wordml" xmlns:w16se="http://schemas.microsoft.com/office/word/2015/wordml/symex" xmlns:wpg="http://schemas.microsoft.com/office/word/2010/wordprocessingGroup" xmlns:wpi="http://schemas.microsoft.com/office/word/2010/wordprocessingInk" xmlns:wne="http://schemas.microsoft.com/office/word/2006/wordml" xmlns:wps="http://schemas.microsoft.com/office/word/2010/wordprocessingShape" mc:Ignorable="w14 w15 w16se wp14">
+<w:document xmlns:wpc="http://schemas.microsoft.com/office/word/2010/wordprocessingCanvas" xmlns:cx="http://schemas.microsoft.com/office/drawing/2014/chartex" xmlns:cx1="http://schemas.microsoft.com/office/drawing/2015/9/8/chartex" xmlns:cx2="http://schemas.microsoft.com/office/drawing/2015/10/21/chartex" xmlns:cx3="http://schemas.microsoft.com/office/drawing/2016/5/9/chartex" xmlns:cx4="http://schemas.microsoft.com/office/drawing/2016/5/10/chartex" xmlns:cx5="http://schemas.microsoft.com/office/drawing/2016/5/11/chartex" xmlns:cx6="http://schemas.microsoft.com/office/drawing/2016/5/12/chartex" xmlns:cx7="http://schemas.microsoft.com/office/drawing/2016/5/13/chartex" xmlns:cx8="http://schemas.microsoft.com/office/drawing/2016/5/14/chartex" xmlns:mc="http://schemas.openxmlformats.org/markup-compatibility/2006" xmlns:aink="http://schemas.microsoft.com/office/drawing/2016/ink" xmlns:am3d="http://schemas.microsoft.com/office/drawing/2017/model3d" xmlns:o="urn:schemas-microsoft-com:office:office" xmlns:oel="http://schemas.microsoft.com/office/2019/extlst" xmlns:r="http://schemas.openxmlformats.org/officeDocument/2006/relationships" xmlns:m="http://schemas.openxmlformats.org/officeDocument/2006/math" xmlns:v="urn:schemas-microsoft-com:vml" xmlns:wp14="http://schemas.microsoft.com/office/word/2010/wordprocessingDrawing" xmlns:wp="http://schemas.openxmlformats.org/drawingml/2006/wordprocessingDrawing" xmlns:w10="urn:schemas-microsoft-com:office:word" xmlns:w="http://schemas.openxmlformats.org/wordprocessingml/2006/main" xmlns:w14="http://schemas.microsoft.com/office/word/2010/wordml" xmlns:w15="http://schemas.microsoft.com/office/word/2012/wordml" xmlns:w16cex="http://schemas.microsoft.com/office/word/2018/wordml/cex" xmlns:w16cid="http://schemas.microsoft.com/office/word/2016/wordml/cid" xmlns:w16="http://schemas.microsoft.com/office/word/2018/wordml" xmlns:w16du="http://schemas.microsoft.com/office/word/2023/wordml/word16du" xmlns:w16sdtdh="http://schemas.microsoft.com/office/word/2020/wordml/sdtdatahash" xmlns:w16sdtfl="http://schemas.microsoft.com/office/word/2024/wordml/sdtformatlock" xmlns:w16se="http://schemas.microsoft.com/office/word/2015/wordml/symex" xmlns:wpg="http://schemas.microsoft.com/office/word/2010/wordprocessingGroup" xmlns:wpi="http://schemas.microsoft.com/office/word/2010/wordprocessingInk" xmlns:wne="http://schemas.microsoft.com/office/word/2006/wordml" xmlns:wps="http://schemas.microsoft.com/office/word/2010/wordprocessingShape" mc:Ignorable="w14 w15 w16se w16cid w16 w16cex w16sdtdh w16sdtfl w16du wp14">
   <w:body>
     <w:p>
       <w:pPr>
@@ -71,15 +71,7 @@
         </w:numPr>
       </w:pPr>
       <w:r>
-        <w:t>Este archivo contiene la configuración de usuarios y roles para acceder a distintas funciones de Tomcat, como la administración a través de la interfaz gráfica (manager-</w:t>
-      </w:r>
-      <w:proofErr w:type="spellStart"/>
-      <w:r>
-        <w:t>gui</w:t>
-      </w:r>
-      <w:proofErr w:type="spellEnd"/>
-      <w:r>
-        <w:t>).</w:t>
+        <w:t>Este archivo contiene la configuración de usuarios y roles para acceder a distintas funciones de Tomcat, como la administración a través de la interfaz gráfica (manager-gui).</w:t>
       </w:r>
     </w:p>
     <w:p/>
@@ -143,15 +135,7 @@
         </w:numPr>
       </w:pPr>
       <w:r>
-        <w:t>manager-</w:t>
-      </w:r>
-      <w:proofErr w:type="spellStart"/>
-      <w:r>
-        <w:t>gui</w:t>
-      </w:r>
-      <w:proofErr w:type="spellEnd"/>
-      <w:r>
-        <w:t>: Permite acceder a la interfaz gráfica de administración.</w:t>
+        <w:t>manager-gui: Permite acceder a la interfaz gráfica de administración.</w:t>
       </w:r>
     </w:p>
     <w:p>
@@ -173,15 +157,7 @@
         </w:numPr>
       </w:pPr>
       <w:r>
-        <w:t>manager-</w:t>
-      </w:r>
-      <w:proofErr w:type="spellStart"/>
-      <w:r>
-        <w:t>jmx</w:t>
-      </w:r>
-      <w:proofErr w:type="spellEnd"/>
-      <w:r>
-        <w:t>: Permite acceso a JMX para la monitorización.</w:t>
+        <w:t>manager-jmx: Permite acceso a JMX para la monitorización.</w:t>
       </w:r>
     </w:p>
     <w:p>
@@ -337,10 +313,7 @@
     <w:p>
       <w:r>
         <w:lastRenderedPageBreak/>
-        <w:t>Una vez configurada la aplicación nos quedaría configurar los usuarios dentro del servidor. Para ello deberás modificar el archivo tomcat-users.xml añadiendo el siguiente contenido</w:t>
-      </w:r>
-      <w:r>
-        <w:t>.</w:t>
+        <w:t>Una vez configurada la aplicación nos quedaría configurar los usuarios dentro del servidor. Para ello deberás modificar el archivo tomcat-users.xml añadiendo el siguiente contenido.</w:t>
       </w:r>
     </w:p>
     <w:p>
@@ -479,7 +452,6 @@
     <w:p/>
     <w:p/>
     <w:p>
-      <w:bookmarkStart w:id="0" w:name="_GoBack"/>
       <w:r>
         <w:rPr>
           <w:noProof/>
@@ -521,7 +493,6 @@
           </wp:inline>
         </w:drawing>
       </w:r>
-      <w:bookmarkEnd w:id="0"/>
     </w:p>
     <w:p/>
     <w:p>
@@ -571,7 +542,13 @@
     <w:p/>
     <w:p>
       <w:r>
-        <w:t>Sí, durante las últimas prácticas, has utilizado algunos de los componentes principales de Apache Tomcat, tales como:</w:t>
+        <w:t xml:space="preserve">Sí, durante las últimas prácticas, </w:t>
+      </w:r>
+      <w:r>
+        <w:t>he</w:t>
+      </w:r>
+      <w:r>
+        <w:t xml:space="preserve"> utilizado algunos de los componentes principales de Apache Tomcat, tales como:</w:t>
       </w:r>
     </w:p>
     <w:p>
@@ -669,7 +646,6 @@
           <w:numId w:val="3"/>
         </w:numPr>
       </w:pPr>
-      <w:proofErr w:type="spellStart"/>
       <w:r>
         <w:rPr>
           <w:b/>
@@ -677,7 +653,6 @@
         </w:rPr>
         <w:t>Realm</w:t>
       </w:r>
-      <w:proofErr w:type="spellEnd"/>
       <w:r>
         <w:t>:</w:t>
       </w:r>
@@ -692,7 +667,6 @@
       <w:r>
         <w:t xml:space="preserve">Usaste el componente </w:t>
       </w:r>
-      <w:proofErr w:type="spellStart"/>
       <w:r>
         <w:rPr>
           <w:b/>
@@ -700,7 +674,6 @@
         </w:rPr>
         <w:t>Realm</w:t>
       </w:r>
-      <w:proofErr w:type="spellEnd"/>
       <w:r>
         <w:t xml:space="preserve"> para la autenticación de usuarios y roles en el archivo tomcat-users.xml. Esto fue esencial para proteger la aplicación de </w:t>
       </w:r>
@@ -727,9 +700,32 @@
           <w:b/>
           <w:bCs/>
         </w:rPr>
-        <w:t xml:space="preserve">JSP y </w:t>
-      </w:r>
-      <w:proofErr w:type="spellStart"/>
+        <w:t>JSP y Servlets</w:t>
+      </w:r>
+      <w:r>
+        <w:t>:</w:t>
+      </w:r>
+    </w:p>
+    <w:p>
+      <w:pPr>
+        <w:numPr>
+          <w:ilvl w:val="1"/>
+          <w:numId w:val="3"/>
+        </w:numPr>
+      </w:pPr>
+      <w:r>
+        <w:t xml:space="preserve">Aunque no se menciona explícitamente en las instrucciones que hayas desarrollado una aplicación basada en </w:t>
+      </w:r>
+      <w:r>
+        <w:rPr>
+          <w:b/>
+          <w:bCs/>
+        </w:rPr>
+        <w:t>JSP</w:t>
+      </w:r>
+      <w:r>
+        <w:t xml:space="preserve"> o </w:t>
+      </w:r>
       <w:r>
         <w:rPr>
           <w:b/>
@@ -737,32 +733,13 @@
         </w:rPr>
         <w:t>Servlets</w:t>
       </w:r>
-      <w:proofErr w:type="spellEnd"/>
-      <w:r>
-        <w:t>:</w:t>
-      </w:r>
-    </w:p>
-    <w:p>
-      <w:pPr>
-        <w:numPr>
-          <w:ilvl w:val="1"/>
-          <w:numId w:val="3"/>
-        </w:numPr>
-      </w:pPr>
-      <w:r>
-        <w:t xml:space="preserve">Aunque no se menciona explícitamente en las instrucciones que hayas desarrollado una aplicación basada en </w:t>
-      </w:r>
-      <w:r>
-        <w:rPr>
-          <w:b/>
-          <w:bCs/>
-        </w:rPr>
-        <w:t>JSP</w:t>
-      </w:r>
-      <w:r>
-        <w:t xml:space="preserve"> o </w:t>
-      </w:r>
-      <w:proofErr w:type="spellStart"/>
+      <w:r>
+        <w:t xml:space="preserve">, el proceso de configuración de seguridad de las aplicaciones web (en </w:t>
+      </w:r>
+      <w:r>
+        <w:lastRenderedPageBreak/>
+        <w:t xml:space="preserve">web.xml) y la implementación de autenticación sobre una aplicación específica implica que el contenedor de </w:t>
+      </w:r>
       <w:r>
         <w:rPr>
           <w:b/>
@@ -770,23 +747,6 @@
         </w:rPr>
         <w:t>Servlets</w:t>
       </w:r>
-      <w:proofErr w:type="spellEnd"/>
-      <w:r>
-        <w:t xml:space="preserve">, el proceso de configuración de seguridad de las aplicaciones web (en web.xml) y la implementación de autenticación sobre una </w:t>
-      </w:r>
-      <w:r>
-        <w:lastRenderedPageBreak/>
-        <w:t xml:space="preserve">aplicación específica implica que el contenedor de </w:t>
-      </w:r>
-      <w:proofErr w:type="spellStart"/>
-      <w:r>
-        <w:rPr>
-          <w:b/>
-          <w:bCs/>
-        </w:rPr>
-        <w:t>Servlets</w:t>
-      </w:r>
-      <w:proofErr w:type="spellEnd"/>
       <w:r>
         <w:t xml:space="preserve"> y </w:t>
       </w:r>
@@ -813,7 +773,7 @@
 </file>
 
 <file path=word/numbering.xml><?xml version="1.0" encoding="utf-8"?>
-<w:numbering xmlns:wpc="http://schemas.microsoft.com/office/word/2010/wordprocessingCanvas" xmlns:cx="http://schemas.microsoft.com/office/drawing/2014/chartex" xmlns:mc="http://schemas.openxmlformats.org/markup-compatibility/2006" xmlns:o="urn:schemas-microsoft-com:office:office" xmlns:r="http://schemas.openxmlformats.org/officeDocument/2006/relationships" xmlns:m="http://schemas.openxmlformats.org/officeDocument/2006/math" xmlns:v="urn:schemas-microsoft-com:vml" xmlns:wp14="http://schemas.microsoft.com/office/word/2010/wordprocessingDrawing" xmlns:wp="http://schemas.openxmlformats.org/drawingml/2006/wordprocessingDrawing" xmlns:w10="urn:schemas-microsoft-com:office:word" xmlns:w="http://schemas.openxmlformats.org/wordprocessingml/2006/main" xmlns:w14="http://schemas.microsoft.com/office/word/2010/wordml" xmlns:w15="http://schemas.microsoft.com/office/word/2012/wordml" xmlns:w16se="http://schemas.microsoft.com/office/word/2015/wordml/symex" xmlns:wpg="http://schemas.microsoft.com/office/word/2010/wordprocessingGroup" xmlns:wpi="http://schemas.microsoft.com/office/word/2010/wordprocessingInk" xmlns:wne="http://schemas.microsoft.com/office/word/2006/wordml" xmlns:wps="http://schemas.microsoft.com/office/word/2010/wordprocessingShape" mc:Ignorable="w14 w15 w16se wp14">
+<w:numbering xmlns:wpc="http://schemas.microsoft.com/office/word/2010/wordprocessingCanvas" xmlns:cx="http://schemas.microsoft.com/office/drawing/2014/chartex" xmlns:cx1="http://schemas.microsoft.com/office/drawing/2015/9/8/chartex" xmlns:cx2="http://schemas.microsoft.com/office/drawing/2015/10/21/chartex" xmlns:cx3="http://schemas.microsoft.com/office/drawing/2016/5/9/chartex" xmlns:cx4="http://schemas.microsoft.com/office/drawing/2016/5/10/chartex" xmlns:cx5="http://schemas.microsoft.com/office/drawing/2016/5/11/chartex" xmlns:cx6="http://schemas.microsoft.com/office/drawing/2016/5/12/chartex" xmlns:cx7="http://schemas.microsoft.com/office/drawing/2016/5/13/chartex" xmlns:cx8="http://schemas.microsoft.com/office/drawing/2016/5/14/chartex" xmlns:mc="http://schemas.openxmlformats.org/markup-compatibility/2006" xmlns:aink="http://schemas.microsoft.com/office/drawing/2016/ink" xmlns:am3d="http://schemas.microsoft.com/office/drawing/2017/model3d" xmlns:o="urn:schemas-microsoft-com:office:office" xmlns:oel="http://schemas.microsoft.com/office/2019/extlst" xmlns:r="http://schemas.openxmlformats.org/officeDocument/2006/relationships" xmlns:m="http://schemas.openxmlformats.org/officeDocument/2006/math" xmlns:v="urn:schemas-microsoft-com:vml" xmlns:wp14="http://schemas.microsoft.com/office/word/2010/wordprocessingDrawing" xmlns:wp="http://schemas.openxmlformats.org/drawingml/2006/wordprocessingDrawing" xmlns:w10="urn:schemas-microsoft-com:office:word" xmlns:w="http://schemas.openxmlformats.org/wordprocessingml/2006/main" xmlns:w14="http://schemas.microsoft.com/office/word/2010/wordml" xmlns:w15="http://schemas.microsoft.com/office/word/2012/wordml" xmlns:w16cex="http://schemas.microsoft.com/office/word/2018/wordml/cex" xmlns:w16cid="http://schemas.microsoft.com/office/word/2016/wordml/cid" xmlns:w16="http://schemas.microsoft.com/office/word/2018/wordml" xmlns:w16du="http://schemas.microsoft.com/office/word/2023/wordml/word16du" xmlns:w16sdtdh="http://schemas.microsoft.com/office/word/2020/wordml/sdtdatahash" xmlns:w16sdtfl="http://schemas.microsoft.com/office/word/2024/wordml/sdtformatlock" xmlns:w16se="http://schemas.microsoft.com/office/word/2015/wordml/symex" xmlns:wpg="http://schemas.microsoft.com/office/word/2010/wordprocessingGroup" xmlns:wpi="http://schemas.microsoft.com/office/word/2010/wordprocessingInk" xmlns:wne="http://schemas.microsoft.com/office/word/2006/wordml" xmlns:wps="http://schemas.microsoft.com/office/word/2010/wordprocessingShape" mc:Ignorable="w14 w15 w16se w16cid w16 w16cex w16sdtdh w16sdtfl w16du wp14">
   <w:abstractNum w:abstractNumId="0" w15:restartNumberingAfterBreak="0">
     <w:nsid w:val="148734D8"/>
     <w:multiLevelType w:val="multilevel"/>
@@ -1229,20 +1189,20 @@
       </w:rPr>
     </w:lvl>
   </w:abstractNum>
-  <w:num w:numId="1">
+  <w:num w:numId="1" w16cid:durableId="90127087">
     <w:abstractNumId w:val="2"/>
   </w:num>
-  <w:num w:numId="2">
+  <w:num w:numId="2" w16cid:durableId="1882786003">
     <w:abstractNumId w:val="1"/>
   </w:num>
-  <w:num w:numId="3">
+  <w:num w:numId="3" w16cid:durableId="694430590">
     <w:abstractNumId w:val="0"/>
   </w:num>
 </w:numbering>
 </file>
 
 <file path=word/styles.xml><?xml version="1.0" encoding="utf-8"?>
-<w:styles xmlns:mc="http://schemas.openxmlformats.org/markup-compatibility/2006" xmlns:r="http://schemas.openxmlformats.org/officeDocument/2006/relationships" xmlns:w="http://schemas.openxmlformats.org/wordprocessingml/2006/main" xmlns:w14="http://schemas.microsoft.com/office/word/2010/wordml" xmlns:w15="http://schemas.microsoft.com/office/word/2012/wordml" xmlns:w16se="http://schemas.microsoft.com/office/word/2015/wordml/symex" mc:Ignorable="w14 w15 w16se">
+<w:styles xmlns:mc="http://schemas.openxmlformats.org/markup-compatibility/2006" xmlns:r="http://schemas.openxmlformats.org/officeDocument/2006/relationships" xmlns:w="http://schemas.openxmlformats.org/wordprocessingml/2006/main" xmlns:w14="http://schemas.microsoft.com/office/word/2010/wordml" xmlns:w15="http://schemas.microsoft.com/office/word/2012/wordml" xmlns:w16cex="http://schemas.microsoft.com/office/word/2018/wordml/cex" xmlns:w16cid="http://schemas.microsoft.com/office/word/2016/wordml/cid" xmlns:w16="http://schemas.microsoft.com/office/word/2018/wordml" xmlns:w16du="http://schemas.microsoft.com/office/word/2023/wordml/word16du" xmlns:w16sdtdh="http://schemas.microsoft.com/office/word/2020/wordml/sdtdatahash" xmlns:w16sdtfl="http://schemas.microsoft.com/office/word/2024/wordml/sdtformatlock" xmlns:w16se="http://schemas.microsoft.com/office/word/2015/wordml/symex" mc:Ignorable="w14 w15 w16se w16cid w16 w16cex w16sdtdh w16sdtfl w16du">
   <w:docDefaults>
     <w:rPrDefault>
       <w:rPr>
@@ -1260,7 +1220,7 @@
       </w:pPr>
     </w:pPrDefault>
   </w:docDefaults>
-  <w:latentStyles w:defLockedState="0" w:defUIPriority="99" w:defSemiHidden="0" w:defUnhideWhenUsed="0" w:defQFormat="0" w:count="371">
+  <w:latentStyles w:defLockedState="0" w:defUIPriority="99" w:defSemiHidden="0" w:defUnhideWhenUsed="0" w:defQFormat="0" w:count="376">
     <w:lsdException w:name="Normal" w:uiPriority="0" w:qFormat="1"/>
     <w:lsdException w:name="heading 1" w:uiPriority="9" w:qFormat="1"/>
     <w:lsdException w:name="heading 2" w:semiHidden="1" w:uiPriority="9" w:unhideWhenUsed="1" w:qFormat="1"/>
@@ -1632,6 +1592,11 @@
     <w:lsdException w:name="List Table 5 Dark Accent 6" w:uiPriority="50"/>
     <w:lsdException w:name="List Table 6 Colorful Accent 6" w:uiPriority="51"/>
     <w:lsdException w:name="List Table 7 Colorful Accent 6" w:uiPriority="52"/>
+    <w:lsdException w:name="Mention" w:semiHidden="1" w:unhideWhenUsed="1"/>
+    <w:lsdException w:name="Smart Hyperlink" w:semiHidden="1" w:unhideWhenUsed="1"/>
+    <w:lsdException w:name="Hashtag" w:semiHidden="1" w:unhideWhenUsed="1"/>
+    <w:lsdException w:name="Unresolved Mention" w:semiHidden="1" w:unhideWhenUsed="1"/>
+    <w:lsdException w:name="Smart Link" w:semiHidden="1" w:unhideWhenUsed="1"/>
   </w:latentStyles>
   <w:style w:type="paragraph" w:default="1" w:styleId="Normal">
     <w:name w:val="Normal"/>

</xml_diff>